<commit_message>
added example input files
</commit_message>
<xml_diff>
--- a/manual.docx
+++ b/manual.docx
@@ -347,7 +347,7 @@
               </mc:Choice>
               <mc:Fallback>
                 <w:pict>
-                  <v:line w14:anchorId="154ADAD1" id="Straight Connector 37" o:spid="_x0000_s1026" style="position:absolute;z-index:-251658240;visibility:visible;mso-wrap-style:square;mso-height-percent:795;mso-left-percent:100;mso-top-percent:150;mso-wrap-distance-left:9pt;mso-wrap-distance-top:0;mso-wrap-distance-right:9pt;mso-wrap-distance-bottom:0;mso-position-horizontal-relative:page;mso-position-vertical-relative:page;mso-height-percent:795;mso-left-percent:100;mso-top-percent:150;mso-height-relative:page" from="0,0" to="0,121.5pt" o:gfxdata="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" strokecolor="#272727 [2749]" strokeweight="2.25pt">
+                  <v:line w14:anchorId="3683E0A2" id="Straight Connector 37" o:spid="_x0000_s1026" style="position:absolute;z-index:-251658240;visibility:visible;mso-wrap-style:square;mso-height-percent:795;mso-left-percent:100;mso-top-percent:150;mso-wrap-distance-left:9pt;mso-wrap-distance-top:0;mso-wrap-distance-right:9pt;mso-wrap-distance-bottom:0;mso-position-horizontal-relative:page;mso-position-vertical-relative:page;mso-height-percent:795;mso-left-percent:100;mso-top-percent:150;mso-height-relative:page" from="0,0" to="0,121.5pt" o:gfxdata="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" strokecolor="#272727 [2749]" strokeweight="2.25pt">
                     <v:stroke joinstyle="miter"/>
                     <w10:wrap anchorx="page" anchory="page"/>
                   </v:line>
@@ -430,7 +430,6 @@
                                         <w:szCs w:val="120"/>
                                       </w:rPr>
                                     </w:pPr>
-                                    <w:proofErr w:type="spellStart"/>
                                     <w:r>
                                       <w:rPr>
                                         <w:rFonts w:ascii="Times New Roman" w:hAnsi="Times New Roman"/>
@@ -447,17 +446,7 @@
                                         <w:sz w:val="120"/>
                                         <w:szCs w:val="120"/>
                                       </w:rPr>
-                                      <w:t>cycle</w:t>
-                                    </w:r>
-                                    <w:proofErr w:type="spellEnd"/>
-                                    <w:r>
-                                      <w:rPr>
-                                        <w:rFonts w:ascii="Times New Roman" w:hAnsi="Times New Roman"/>
-                                        <w:color w:val="262626" w:themeColor="text1" w:themeTint="D9"/>
-                                        <w:sz w:val="120"/>
-                                        <w:szCs w:val="120"/>
-                                      </w:rPr>
-                                      <w:t xml:space="preserve"> </w:t>
+                                      <w:t xml:space="preserve">cycle </w:t>
                                     </w:r>
                                     <w:r>
                                       <w:rPr>
@@ -543,7 +532,6 @@
                                   <w:szCs w:val="120"/>
                                 </w:rPr>
                               </w:pPr>
-                              <w:proofErr w:type="spellStart"/>
                               <w:r>
                                 <w:rPr>
                                   <w:rFonts w:ascii="Times New Roman" w:hAnsi="Times New Roman"/>
@@ -560,17 +548,7 @@
                                   <w:sz w:val="120"/>
                                   <w:szCs w:val="120"/>
                                 </w:rPr>
-                                <w:t>cycle</w:t>
-                              </w:r>
-                              <w:proofErr w:type="spellEnd"/>
-                              <w:r>
-                                <w:rPr>
-                                  <w:rFonts w:ascii="Times New Roman" w:hAnsi="Times New Roman"/>
-                                  <w:color w:val="262626" w:themeColor="text1" w:themeTint="D9"/>
-                                  <w:sz w:val="120"/>
-                                  <w:szCs w:val="120"/>
-                                </w:rPr>
-                                <w:t xml:space="preserve"> </w:t>
+                                <w:t xml:space="preserve">cycle </w:t>
                               </w:r>
                               <w:r>
                                 <w:rPr>
@@ -1195,13 +1173,8 @@
     </w:p>
     <w:p/>
     <w:p>
-      <w:proofErr w:type="spellStart"/>
-      <w:r>
-        <w:t>Scycle</w:t>
-      </w:r>
-      <w:proofErr w:type="spellEnd"/>
-      <w:r>
-        <w:t xml:space="preserve"> (pronounced like </w:t>
+      <w:r>
+        <w:t xml:space="preserve">Scycle (pronounced like </w:t>
       </w:r>
       <w:r>
         <w:rPr>
@@ -1237,18 +1210,10 @@
         <w:t xml:space="preserve"> </w:t>
       </w:r>
       <w:r>
-        <w:t xml:space="preserve">supports the </w:t>
-      </w:r>
-      <w:proofErr w:type="spellStart"/>
-      <w:r>
-        <w:t>anti</w:t>
-      </w:r>
-      <w:r>
-        <w:t>plane</w:t>
-      </w:r>
-      <w:proofErr w:type="spellEnd"/>
-      <w:r>
-        <w:t xml:space="preserve"> geometry in 2D, as shown in Figure </w:t>
+        <w:t>supports the anti</w:t>
+      </w:r>
+      <w:r>
+        <w:t xml:space="preserve">plane geometry in 2D, as shown in Figure </w:t>
       </w:r>
       <w:r>
         <w:fldChar w:fldCharType="begin"/>
@@ -1259,13 +1224,8 @@
       <w:r>
         <w:fldChar w:fldCharType="separate"/>
       </w:r>
-      <w:proofErr w:type="spellStart"/>
-      <w:r>
-        <w:t>Figure</w:t>
-      </w:r>
-      <w:proofErr w:type="spellEnd"/>
-      <w:r>
-        <w:t xml:space="preserve"> </w:t>
+      <w:r>
+        <w:t xml:space="preserve">Figure </w:t>
       </w:r>
       <w:r>
         <w:rPr>
@@ -2256,13 +2216,8 @@
     <w:p/>
     <w:p/>
     <w:p>
-      <w:proofErr w:type="spellStart"/>
-      <w:r>
-        <w:t>Scycle</w:t>
-      </w:r>
-      <w:proofErr w:type="spellEnd"/>
-      <w:r>
-        <w:t xml:space="preserve"> requires an input text file, provided as the first command line argument after the name of the executable. For example, if the code has been compiled into an executable named “main”, and the input file is “in/ex1.in” then use this </w:t>
+      <w:r>
+        <w:t xml:space="preserve">Scycle requires an input text file, provided as the first command line argument after the name of the executable. For example, if the code has been compiled into an executable named “main”, and the input file is “in/ex1.in” then use this </w:t>
       </w:r>
       <w:r>
         <w:t>command</w:t>
@@ -2280,19 +2235,11 @@
           <w:rFonts w:ascii="Menlo" w:hAnsi="Menlo" w:cs="Menlo"/>
         </w:rPr>
       </w:pPr>
-      <w:proofErr w:type="gramStart"/>
       <w:r>
         <w:rPr>
           <w:rFonts w:ascii="Menlo" w:hAnsi="Menlo" w:cs="Menlo"/>
         </w:rPr>
-        <w:t>./</w:t>
-      </w:r>
-      <w:proofErr w:type="gramEnd"/>
-      <w:r>
-        <w:rPr>
-          <w:rFonts w:ascii="Menlo" w:hAnsi="Menlo" w:cs="Menlo"/>
-        </w:rPr>
-        <w:t xml:space="preserve">main in/ex1.in </w:t>
+        <w:t xml:space="preserve">./main in/ex1.in </w:t>
       </w:r>
     </w:p>
     <w:p>
@@ -2318,37 +2265,24 @@
           <w:rFonts w:ascii="Menlo" w:hAnsi="Menlo" w:cs="Menlo"/>
         </w:rPr>
       </w:pPr>
-      <w:proofErr w:type="spellStart"/>
       <w:r>
         <w:rPr>
           <w:rFonts w:ascii="Menlo" w:hAnsi="Menlo" w:cs="Menlo"/>
         </w:rPr>
-        <w:t>mpirun</w:t>
-      </w:r>
-      <w:proofErr w:type="spellEnd"/>
+        <w:t xml:space="preserve">mpirun –np 4 </w:t>
+      </w:r>
       <w:r>
         <w:rPr>
           <w:rFonts w:ascii="Menlo" w:hAnsi="Menlo" w:cs="Menlo"/>
         </w:rPr>
-        <w:t xml:space="preserve"> –np 4 </w:t>
-      </w:r>
-      <w:r>
-        <w:rPr>
-          <w:rFonts w:ascii="Menlo" w:hAnsi="Menlo" w:cs="Menlo"/>
-        </w:rPr>
         <w:t xml:space="preserve">main in/ex1.in </w:t>
       </w:r>
     </w:p>
     <w:p/>
     <w:p>
       <w:r>
-        <w:t xml:space="preserve">Several </w:t>
-      </w:r>
-      <w:proofErr w:type="gramStart"/>
-      <w:r>
-        <w:t>example</w:t>
-      </w:r>
-      <w:proofErr w:type="gramEnd"/>
+        <w:t>Several example</w:t>
+      </w:r>
       <w:r>
         <w:t xml:space="preserve"> input files </w:t>
       </w:r>
@@ -2449,6 +2383,75 @@
     <w:p/>
     <w:p>
       <w:r>
+        <w:rPr>
+          <w:b/>
+        </w:rPr>
+        <w:t>ex</w:t>
+      </w:r>
+      <w:r>
+        <w:rPr>
+          <w:b/>
+        </w:rPr>
+        <w:t>4</w:t>
+      </w:r>
+      <w:r>
+        <w:rPr>
+          <w:b/>
+        </w:rPr>
+        <w:t>.in</w:t>
+      </w:r>
+      <w:r>
+        <w:t xml:space="preserve">: This will run a 2D </w:t>
+      </w:r>
+      <w:r>
+        <w:t xml:space="preserve">thermomechanical </w:t>
+      </w:r>
+      <w:r>
+        <w:t>earthquake cycle</w:t>
+      </w:r>
+      <w:r>
+        <w:t xml:space="preserve"> simulation with </w:t>
+      </w:r>
+      <w:r>
+        <w:t>power-law</w:t>
+      </w:r>
+      <w:r>
+        <w:t xml:space="preserve"> </w:t>
+      </w:r>
+      <w:r>
+        <w:t xml:space="preserve">viscoelastic </w:t>
+      </w:r>
+      <w:r>
+        <w:t>off-fault</w:t>
+      </w:r>
+      <w:r>
+        <w:t xml:space="preserve"> material</w:t>
+      </w:r>
+      <w:r>
+        <w:t xml:space="preserve">, using </w:t>
+      </w:r>
+      <w:r>
+        <w:t>a fixed-</w:t>
+      </w:r>
+      <w:bookmarkStart w:id="5" w:name="_GoBack"/>
+      <w:bookmarkEnd w:id="5"/>
+      <w:r>
+        <w:t>point iteration method to estimate steady state conditions</w:t>
+      </w:r>
+      <w:r>
+        <w:t>.</w:t>
+      </w:r>
+      <w:r>
+        <w:t xml:space="preserve"> It includes the steady state heat equation.</w:t>
+      </w:r>
+      <w:r>
+        <w:t xml:space="preserve"> </w:t>
+      </w:r>
+    </w:p>
+    <w:p/>
+    <w:p/>
+    <w:p>
+      <w:r>
         <w:t>A summary of parameters accepted by the input file is provided in the tables below. The bold parameters are required. Those which are not bold have default values. Input parameters are formatted as:</w:t>
       </w:r>
     </w:p>
@@ -2458,19 +2461,11 @@
           <w:rFonts w:ascii="Menlo" w:hAnsi="Menlo" w:cs="Menlo"/>
         </w:rPr>
       </w:pPr>
-      <w:proofErr w:type="spellStart"/>
       <w:r>
         <w:rPr>
           <w:rFonts w:ascii="Menlo" w:hAnsi="Menlo" w:cs="Menlo"/>
         </w:rPr>
-        <w:t>parameterName</w:t>
-      </w:r>
-      <w:proofErr w:type="spellEnd"/>
-      <w:r>
-        <w:rPr>
-          <w:rFonts w:ascii="Menlo" w:hAnsi="Menlo" w:cs="Menlo"/>
-        </w:rPr>
-        <w:t xml:space="preserve"> = value</w:t>
+        <w:t>parameterName = value</w:t>
       </w:r>
       <w:r>
         <w:rPr>
@@ -2526,11 +2521,11 @@
       <w:pPr>
         <w:pStyle w:val="Heading2"/>
       </w:pPr>
-      <w:bookmarkStart w:id="5" w:name="_Toc504747146"/>
+      <w:bookmarkStart w:id="6" w:name="_Toc504747146"/>
       <w:r>
         <w:t>Basic input parameters</w:t>
       </w:r>
-      <w:bookmarkEnd w:id="5"/>
+      <w:bookmarkEnd w:id="6"/>
     </w:p>
     <w:p>
       <w:r>
@@ -2629,11 +2624,9 @@
             <w:tcW w:w="3116" w:type="dxa"/>
           </w:tcPr>
           <w:p>
-            <w:proofErr w:type="spellStart"/>
             <w:r>
               <w:t>problemType</w:t>
             </w:r>
-            <w:proofErr w:type="spellEnd"/>
           </w:p>
         </w:tc>
         <w:tc>
@@ -2657,32 +2650,17 @@
             <w:pPr>
               <w:cnfStyle w:val="000000100000" w:firstRow="0" w:lastRow="0" w:firstColumn="0" w:lastColumn="0" w:oddVBand="0" w:evenVBand="0" w:oddHBand="1" w:evenHBand="0" w:firstRowFirstColumn="0" w:firstRowLastColumn="0" w:lastRowFirstColumn="0" w:lastRowLastColumn="0"/>
             </w:pPr>
-            <w:proofErr w:type="spellStart"/>
-            <w:r>
-              <w:t>strikeSlip</w:t>
-            </w:r>
-            <w:proofErr w:type="spellEnd"/>
-            <w:r>
-              <w:t xml:space="preserve">, </w:t>
-            </w:r>
-            <w:proofErr w:type="spellStart"/>
-            <w:r>
-              <w:t>iceStream</w:t>
-            </w:r>
-            <w:proofErr w:type="spellEnd"/>
+            <w:r>
+              <w:t>strikeSlip, iceStream</w:t>
+            </w:r>
           </w:p>
           <w:p>
             <w:pPr>
               <w:cnfStyle w:val="000000100000" w:firstRow="0" w:lastRow="0" w:firstColumn="0" w:lastColumn="0" w:oddVBand="0" w:evenVBand="0" w:oddHBand="1" w:evenHBand="0" w:firstRowFirstColumn="0" w:firstRowLastColumn="0" w:lastRowFirstColumn="0" w:lastRowLastColumn="0"/>
             </w:pPr>
             <w:r>
-              <w:t xml:space="preserve">default: </w:t>
-            </w:r>
-            <w:proofErr w:type="spellStart"/>
-            <w:r>
-              <w:t>strikeSlip</w:t>
-            </w:r>
-            <w:proofErr w:type="spellEnd"/>
+              <w:t>default: strikeSlip</w:t>
+            </w:r>
           </w:p>
         </w:tc>
       </w:tr>
@@ -2693,11 +2671,9 @@
             <w:tcW w:w="3116" w:type="dxa"/>
           </w:tcPr>
           <w:p>
-            <w:proofErr w:type="spellStart"/>
             <w:r>
               <w:t>bulkDeformationType</w:t>
             </w:r>
-            <w:proofErr w:type="spellEnd"/>
           </w:p>
         </w:tc>
         <w:tc>
@@ -2721,32 +2697,17 @@
             <w:pPr>
               <w:cnfStyle w:val="000000000000" w:firstRow="0" w:lastRow="0" w:firstColumn="0" w:lastColumn="0" w:oddVBand="0" w:evenVBand="0" w:oddHBand="0" w:evenHBand="0" w:firstRowFirstColumn="0" w:firstRowLastColumn="0" w:lastRowFirstColumn="0" w:lastRowLastColumn="0"/>
             </w:pPr>
-            <w:proofErr w:type="spellStart"/>
-            <w:r>
-              <w:t>linearElastic</w:t>
-            </w:r>
-            <w:proofErr w:type="spellEnd"/>
-            <w:r>
-              <w:t xml:space="preserve">, </w:t>
-            </w:r>
-            <w:proofErr w:type="spellStart"/>
-            <w:r>
-              <w:t>powerLaw</w:t>
-            </w:r>
-            <w:proofErr w:type="spellEnd"/>
+            <w:r>
+              <w:t>linearElastic, powerLaw</w:t>
+            </w:r>
           </w:p>
           <w:p>
             <w:pPr>
               <w:cnfStyle w:val="000000000000" w:firstRow="0" w:lastRow="0" w:firstColumn="0" w:lastColumn="0" w:oddVBand="0" w:evenVBand="0" w:oddHBand="0" w:evenHBand="0" w:firstRowFirstColumn="0" w:firstRowLastColumn="0" w:lastRowFirstColumn="0" w:lastRowLastColumn="0"/>
             </w:pPr>
             <w:r>
-              <w:t xml:space="preserve">default: </w:t>
-            </w:r>
-            <w:proofErr w:type="spellStart"/>
-            <w:r>
-              <w:t>linearElastic</w:t>
-            </w:r>
-            <w:proofErr w:type="spellEnd"/>
+              <w:t>default: linearElastic</w:t>
+            </w:r>
           </w:p>
         </w:tc>
       </w:tr>
@@ -2760,11 +2721,9 @@
             <w:tcW w:w="3116" w:type="dxa"/>
           </w:tcPr>
           <w:p>
-            <w:proofErr w:type="spellStart"/>
             <w:r>
               <w:t>momentumBalanceType</w:t>
             </w:r>
-            <w:proofErr w:type="spellEnd"/>
           </w:p>
         </w:tc>
         <w:tc>
@@ -2788,43 +2747,20 @@
             <w:pPr>
               <w:cnfStyle w:val="000000100000" w:firstRow="0" w:lastRow="0" w:firstColumn="0" w:lastColumn="0" w:oddVBand="0" w:evenVBand="0" w:oddHBand="1" w:evenHBand="0" w:firstRowFirstColumn="0" w:firstRowLastColumn="0" w:lastRowFirstColumn="0" w:lastRowLastColumn="0"/>
             </w:pPr>
-            <w:proofErr w:type="spellStart"/>
-            <w:r>
-              <w:t>quasidynamic</w:t>
-            </w:r>
-            <w:proofErr w:type="spellEnd"/>
-            <w:r>
-              <w:t xml:space="preserve">, </w:t>
-            </w:r>
-            <w:r>
-              <w:t xml:space="preserve">dynamic, </w:t>
-            </w:r>
-            <w:proofErr w:type="spellStart"/>
-            <w:r>
-              <w:t>quasidynamic_and_dynamic</w:t>
-            </w:r>
-            <w:proofErr w:type="spellEnd"/>
-            <w:r>
-              <w:t xml:space="preserve">, </w:t>
-            </w:r>
-            <w:proofErr w:type="spellStart"/>
-            <w:r>
-              <w:t>steadyStateIts</w:t>
-            </w:r>
-            <w:proofErr w:type="spellEnd"/>
+            <w:r>
+              <w:t xml:space="preserve">quasidynamic, </w:t>
+            </w:r>
+            <w:r>
+              <w:t>dynamic, quasidynamic_and_dynamic, steadyStateIts</w:t>
+            </w:r>
           </w:p>
           <w:p>
             <w:pPr>
               <w:cnfStyle w:val="000000100000" w:firstRow="0" w:lastRow="0" w:firstColumn="0" w:lastColumn="0" w:oddVBand="0" w:evenVBand="0" w:oddHBand="1" w:evenHBand="0" w:firstRowFirstColumn="0" w:firstRowLastColumn="0" w:lastRowFirstColumn="0" w:lastRowLastColumn="0"/>
             </w:pPr>
             <w:r>
-              <w:t xml:space="preserve">default: </w:t>
-            </w:r>
-            <w:proofErr w:type="spellStart"/>
-            <w:r>
-              <w:t>quasidynamic</w:t>
-            </w:r>
-            <w:proofErr w:type="spellEnd"/>
+              <w:t>default: quasidynamic</w:t>
+            </w:r>
           </w:p>
         </w:tc>
       </w:tr>
@@ -2840,14 +2776,12 @@
                 <w:b w:val="0"/>
               </w:rPr>
             </w:pPr>
-            <w:proofErr w:type="spellStart"/>
             <w:r>
               <w:rPr>
                 <w:b w:val="0"/>
               </w:rPr>
               <w:t>guessSteadyStateICs</w:t>
             </w:r>
-            <w:proofErr w:type="spellEnd"/>
           </w:p>
         </w:tc>
         <w:tc>
@@ -3049,6 +2983,7 @@
               <w:rPr>
                 <w:b w:val="0"/>
               </w:rPr>
+              <w:lastRenderedPageBreak/>
               <w:t>order</w:t>
             </w:r>
           </w:p>
@@ -3087,11 +3022,9 @@
             <w:tcW w:w="1926" w:type="dxa"/>
           </w:tcPr>
           <w:p>
-            <w:proofErr w:type="spellStart"/>
             <w:r>
               <w:t>Ny</w:t>
             </w:r>
-            <w:proofErr w:type="spellEnd"/>
           </w:p>
         </w:tc>
         <w:tc>
@@ -3131,11 +3064,9 @@
             <w:tcW w:w="1926" w:type="dxa"/>
           </w:tcPr>
           <w:p>
-            <w:proofErr w:type="spellStart"/>
             <w:r>
               <w:t>Nz</w:t>
             </w:r>
-            <w:proofErr w:type="spellEnd"/>
           </w:p>
         </w:tc>
         <w:tc>
@@ -3173,7 +3104,6 @@
           </w:tcPr>
           <w:p>
             <w:r>
-              <w:lastRenderedPageBreak/>
               <w:t>Ly</w:t>
             </w:r>
           </w:p>
@@ -3215,11 +3145,9 @@
             <w:tcW w:w="1926" w:type="dxa"/>
           </w:tcPr>
           <w:p>
-            <w:proofErr w:type="spellStart"/>
             <w:r>
               <w:t>Lz</w:t>
             </w:r>
-            <w:proofErr w:type="spellEnd"/>
           </w:p>
         </w:tc>
         <w:tc>
@@ -3261,14 +3189,12 @@
                 <w:b w:val="0"/>
               </w:rPr>
             </w:pPr>
-            <w:proofErr w:type="spellStart"/>
             <w:r>
               <w:rPr>
                 <w:b w:val="0"/>
               </w:rPr>
               <w:t>sbpType</w:t>
             </w:r>
-            <w:proofErr w:type="spellEnd"/>
           </w:p>
         </w:tc>
         <w:tc>
@@ -3300,24 +3226,17 @@
             <w:pPr>
               <w:cnfStyle w:val="000000000000" w:firstRow="0" w:lastRow="0" w:firstColumn="0" w:lastColumn="0" w:oddVBand="0" w:evenVBand="0" w:oddHBand="0" w:evenHBand="0" w:firstRowFirstColumn="0" w:firstRowLastColumn="0" w:lastRowFirstColumn="0" w:lastRowLastColumn="0"/>
             </w:pPr>
-            <w:proofErr w:type="spellStart"/>
-            <w:r>
-              <w:t>mfc</w:t>
-            </w:r>
-            <w:proofErr w:type="spellEnd"/>
-            <w:r>
-              <w:t xml:space="preserve"> = matrix-based, fully compatible</w:t>
+            <w:r>
+              <w:t>mfc = matrix-based, fully compatible</w:t>
             </w:r>
           </w:p>
           <w:p>
             <w:pPr>
               <w:cnfStyle w:val="000000000000" w:firstRow="0" w:lastRow="0" w:firstColumn="0" w:lastColumn="0" w:oddVBand="0" w:evenVBand="0" w:oddHBand="0" w:evenHBand="0" w:firstRowFirstColumn="0" w:firstRowLastColumn="0" w:lastRowFirstColumn="0" w:lastRowLastColumn="0"/>
             </w:pPr>
-            <w:proofErr w:type="spellStart"/>
             <w:r>
               <w:t>mfc_coordTrans</w:t>
             </w:r>
-            <w:proofErr w:type="spellEnd"/>
             <w:r>
               <w:t xml:space="preserve"> = matrix-based, fully compatible, allows curvilinear coordinate transformation</w:t>
             </w:r>
@@ -3339,14 +3258,12 @@
                 <w:b w:val="0"/>
               </w:rPr>
             </w:pPr>
-            <w:proofErr w:type="spellStart"/>
             <w:r>
               <w:rPr>
                 <w:b w:val="0"/>
               </w:rPr>
               <w:t>bCoordTrans</w:t>
             </w:r>
-            <w:proofErr w:type="spellEnd"/>
           </w:p>
         </w:tc>
         <w:tc>
@@ -3358,21 +3275,11 @@
               <w:cnfStyle w:val="000000100000" w:firstRow="0" w:lastRow="0" w:firstColumn="0" w:lastColumn="0" w:oddVBand="0" w:evenVBand="0" w:oddHBand="1" w:evenHBand="0" w:firstRowFirstColumn="0" w:firstRowLastColumn="0" w:lastRowFirstColumn="0" w:lastRowLastColumn="0"/>
             </w:pPr>
             <w:r>
-              <w:t xml:space="preserve">if </w:t>
-            </w:r>
-            <w:proofErr w:type="spellStart"/>
-            <w:r>
-              <w:t>sbpType</w:t>
-            </w:r>
-            <w:proofErr w:type="spellEnd"/>
-            <w:r>
-              <w:t xml:space="preserve"> is </w:t>
-            </w:r>
-            <w:proofErr w:type="spellStart"/>
+              <w:t xml:space="preserve">if sbpType is </w:t>
+            </w:r>
             <w:r>
               <w:t>mfc_coordTrans</w:t>
             </w:r>
-            <w:proofErr w:type="spellEnd"/>
             <w:r>
               <w:t>, then this argument tunes how extreme the grid space change in y is</w:t>
             </w:r>
@@ -3387,15 +3294,7 @@
               <w:cnfStyle w:val="000000100000" w:firstRow="0" w:lastRow="0" w:firstColumn="0" w:lastColumn="0" w:oddVBand="0" w:evenVBand="0" w:oddHBand="1" w:evenHBand="0" w:firstRowFirstColumn="0" w:firstRowLastColumn="0" w:lastRowFirstColumn="0" w:lastRowLastColumn="0"/>
             </w:pPr>
             <w:r>
-              <w:t xml:space="preserve">any </w:t>
-            </w:r>
-            <w:proofErr w:type="gramStart"/>
-            <w:r>
-              <w:t>floating point</w:t>
-            </w:r>
-            <w:proofErr w:type="gramEnd"/>
-            <w:r>
-              <w:t xml:space="preserve"> number, recommended</w:t>
+              <w:t>any floating point number, recommended</w:t>
             </w:r>
             <w:r>
               <w:t xml:space="preserve"> between 1 and </w:t>
@@ -3418,16 +3317,12 @@
                 <w:b w:val="0"/>
               </w:rPr>
             </w:pPr>
-            <w:bookmarkStart w:id="6" w:name="_GoBack"/>
-            <w:proofErr w:type="spellStart"/>
             <w:r>
               <w:rPr>
                 <w:b w:val="0"/>
               </w:rPr>
               <w:t>outputDir</w:t>
             </w:r>
-            <w:bookmarkEnd w:id="6"/>
-            <w:proofErr w:type="spellEnd"/>
           </w:p>
         </w:tc>
         <w:tc>
@@ -3447,15 +3342,7 @@
               <w:cnfStyle w:val="000000000000" w:firstRow="0" w:lastRow="0" w:firstColumn="0" w:lastColumn="0" w:oddVBand="0" w:evenVBand="0" w:oddHBand="0" w:evenHBand="0" w:firstRowFirstColumn="0" w:firstRowLastColumn="0" w:lastRowFirstColumn="0" w:lastRowLastColumn="0"/>
             </w:pPr>
             <w:r>
-              <w:t xml:space="preserve">may be the relative path, if running </w:t>
-            </w:r>
-            <w:proofErr w:type="spellStart"/>
-            <w:r>
-              <w:t>Scycle</w:t>
-            </w:r>
-            <w:proofErr w:type="spellEnd"/>
-            <w:r>
-              <w:t xml:space="preserve"> from the command line</w:t>
+              <w:t>may be the relative path, if running Scycle from the command line</w:t>
             </w:r>
           </w:p>
         </w:tc>
@@ -3492,23 +3379,7 @@
               <w:cnfStyle w:val="000000000000" w:firstRow="0" w:lastRow="0" w:firstColumn="0" w:lastColumn="0" w:oddVBand="0" w:evenVBand="0" w:oddHBand="0" w:evenHBand="0" w:firstRowFirstColumn="0" w:firstRowLastColumn="0" w:lastRowFirstColumn="0" w:lastRowLastColumn="0"/>
             </w:pPr>
             <w:r>
-              <w:t>/data/</w:t>
-            </w:r>
-            <w:proofErr w:type="spellStart"/>
-            <w:r>
-              <w:t>dunham</w:t>
-            </w:r>
-            <w:proofErr w:type="spellEnd"/>
-            <w:r>
-              <w:t>/</w:t>
-            </w:r>
-            <w:proofErr w:type="spellStart"/>
-            <w:r>
-              <w:t>kallison</w:t>
-            </w:r>
-            <w:proofErr w:type="spellEnd"/>
-            <w:r>
-              <w:t>/data/</w:t>
+              <w:t>/data/dunham/kallison/data/</w:t>
             </w:r>
             <w:r>
               <w:t xml:space="preserve"> </w:t>
@@ -3626,14 +3497,12 @@
                 <w:b w:val="0"/>
               </w:rPr>
             </w:pPr>
-            <w:proofErr w:type="spellStart"/>
             <w:r>
               <w:rPr>
                 <w:b w:val="0"/>
               </w:rPr>
               <w:t>rootTol</w:t>
             </w:r>
-            <w:proofErr w:type="spellEnd"/>
           </w:p>
         </w:tc>
         <w:tc>
@@ -3675,14 +3544,12 @@
                 <w:b w:val="0"/>
               </w:rPr>
             </w:pPr>
-            <w:proofErr w:type="spellStart"/>
             <w:r>
               <w:rPr>
                 <w:b w:val="0"/>
               </w:rPr>
               <w:t>stateLaw</w:t>
             </w:r>
-            <w:proofErr w:type="spellEnd"/>
           </w:p>
         </w:tc>
         <w:tc>
@@ -3706,32 +3573,17 @@
             <w:pPr>
               <w:cnfStyle w:val="000000000000" w:firstRow="0" w:lastRow="0" w:firstColumn="0" w:lastColumn="0" w:oddVBand="0" w:evenVBand="0" w:oddHBand="0" w:evenHBand="0" w:firstRowFirstColumn="0" w:firstRowLastColumn="0" w:lastRowFirstColumn="0" w:lastRowLastColumn="0"/>
             </w:pPr>
-            <w:proofErr w:type="spellStart"/>
-            <w:r>
-              <w:t>agingLaw</w:t>
-            </w:r>
-            <w:proofErr w:type="spellEnd"/>
-            <w:r>
-              <w:t xml:space="preserve">, </w:t>
-            </w:r>
-            <w:proofErr w:type="spellStart"/>
-            <w:r>
-              <w:t>slipLaw</w:t>
-            </w:r>
-            <w:proofErr w:type="spellEnd"/>
+            <w:r>
+              <w:t>agingLaw, slipLaw</w:t>
+            </w:r>
           </w:p>
           <w:p>
             <w:pPr>
               <w:cnfStyle w:val="000000000000" w:firstRow="0" w:lastRow="0" w:firstColumn="0" w:lastColumn="0" w:oddVBand="0" w:evenVBand="0" w:oddHBand="0" w:evenHBand="0" w:firstRowFirstColumn="0" w:firstRowLastColumn="0" w:lastRowFirstColumn="0" w:lastRowLastColumn="0"/>
             </w:pPr>
             <w:r>
-              <w:t xml:space="preserve">default: </w:t>
-            </w:r>
-            <w:proofErr w:type="spellStart"/>
-            <w:r>
-              <w:t>agingLaw</w:t>
-            </w:r>
-            <w:proofErr w:type="spellEnd"/>
+              <w:t>default: agingLaw</w:t>
+            </w:r>
           </w:p>
         </w:tc>
       </w:tr>
@@ -3842,19 +3694,9 @@
             <w:tcW w:w="3116" w:type="dxa"/>
           </w:tcPr>
           <w:p>
-            <w:proofErr w:type="spellStart"/>
-            <w:r>
-              <w:t>impedanceVals</w:t>
-            </w:r>
-            <w:proofErr w:type="spellEnd"/>
-            <w:r>
-              <w:t xml:space="preserve">, </w:t>
-            </w:r>
-            <w:proofErr w:type="spellStart"/>
-            <w:r>
-              <w:t>impedanceDepths</w:t>
-            </w:r>
-            <w:proofErr w:type="spellEnd"/>
+            <w:r>
+              <w:t>impedanceVals, impedanceDepths</w:t>
+            </w:r>
           </w:p>
         </w:tc>
         <w:tc>
@@ -3896,28 +3738,12 @@
                 <w:b w:val="0"/>
               </w:rPr>
             </w:pPr>
-            <w:proofErr w:type="spellStart"/>
-            <w:r>
-              <w:rPr>
-                <w:b w:val="0"/>
-              </w:rPr>
-              <w:t>cohesionVals</w:t>
-            </w:r>
-            <w:proofErr w:type="spellEnd"/>
-            <w:r>
-              <w:rPr>
-                <w:b w:val="0"/>
-              </w:rPr>
-              <w:t xml:space="preserve">, </w:t>
-            </w:r>
-            <w:proofErr w:type="spellStart"/>
-            <w:r>
-              <w:rPr>
-                <w:b w:val="0"/>
-              </w:rPr>
-              <w:t>cohesionDepths</w:t>
-            </w:r>
-            <w:proofErr w:type="spellEnd"/>
+            <w:r>
+              <w:rPr>
+                <w:b w:val="0"/>
+              </w:rPr>
+              <w:t>cohesionVals, cohesionDepths</w:t>
+            </w:r>
           </w:p>
         </w:tc>
         <w:tc>
@@ -3957,19 +3783,9 @@
             <w:tcW w:w="3116" w:type="dxa"/>
           </w:tcPr>
           <w:p>
-            <w:proofErr w:type="spellStart"/>
-            <w:r>
-              <w:t>DcVals</w:t>
-            </w:r>
-            <w:proofErr w:type="spellEnd"/>
-            <w:r>
-              <w:t xml:space="preserve">, </w:t>
-            </w:r>
-            <w:proofErr w:type="spellStart"/>
-            <w:r>
-              <w:t>DcDepths</w:t>
-            </w:r>
-            <w:proofErr w:type="spellEnd"/>
+            <w:r>
+              <w:t>DcVals, DcDepths</w:t>
+            </w:r>
           </w:p>
         </w:tc>
         <w:tc>
@@ -4012,19 +3828,10 @@
             <w:tcW w:w="3116" w:type="dxa"/>
           </w:tcPr>
           <w:p>
-            <w:proofErr w:type="spellStart"/>
-            <w:r>
-              <w:t>aVals</w:t>
-            </w:r>
-            <w:proofErr w:type="spellEnd"/>
-            <w:r>
-              <w:t xml:space="preserve">, </w:t>
-            </w:r>
-            <w:proofErr w:type="spellStart"/>
-            <w:r>
-              <w:t>aDepths</w:t>
-            </w:r>
-            <w:proofErr w:type="spellEnd"/>
+            <w:r>
+              <w:lastRenderedPageBreak/>
+              <w:t>aVals, aDepths</w:t>
+            </w:r>
           </w:p>
         </w:tc>
         <w:tc>
@@ -4064,19 +3871,9 @@
             <w:tcW w:w="3116" w:type="dxa"/>
           </w:tcPr>
           <w:p>
-            <w:proofErr w:type="spellStart"/>
-            <w:r>
-              <w:t>bVals</w:t>
-            </w:r>
-            <w:proofErr w:type="spellEnd"/>
-            <w:r>
-              <w:t xml:space="preserve">, </w:t>
-            </w:r>
-            <w:proofErr w:type="spellStart"/>
-            <w:r>
-              <w:t>bDepths</w:t>
-            </w:r>
-            <w:proofErr w:type="spellEnd"/>
+            <w:r>
+              <w:t>bVals, bDepths</w:t>
+            </w:r>
           </w:p>
         </w:tc>
         <w:tc>
@@ -4113,19 +3910,15 @@
             <w:tcW w:w="3116" w:type="dxa"/>
           </w:tcPr>
           <w:p>
-            <w:proofErr w:type="spellStart"/>
             <w:r>
               <w:t>sigmaNVals</w:t>
             </w:r>
-            <w:proofErr w:type="spellEnd"/>
             <w:r>
               <w:t xml:space="preserve">, </w:t>
             </w:r>
-            <w:proofErr w:type="spellStart"/>
             <w:r>
               <w:t>sigmaNDepths</w:t>
             </w:r>
-            <w:proofErr w:type="spellEnd"/>
           </w:p>
         </w:tc>
         <w:tc>
@@ -4165,12 +3958,9 @@
             <w:tcW w:w="3116" w:type="dxa"/>
           </w:tcPr>
           <w:p>
-            <w:proofErr w:type="spellStart"/>
-            <w:r>
-              <w:lastRenderedPageBreak/>
+            <w:r>
               <w:t>sigmaN_floor</w:t>
             </w:r>
-            <w:proofErr w:type="spellEnd"/>
           </w:p>
         </w:tc>
         <w:tc>
@@ -4187,19 +3977,15 @@
             <w:r>
               <w:t xml:space="preserve"> (overrides </w:t>
             </w:r>
-            <w:proofErr w:type="spellStart"/>
             <w:r>
               <w:t>sigmaNVals</w:t>
             </w:r>
-            <w:proofErr w:type="spellEnd"/>
             <w:r>
               <w:t xml:space="preserve">, </w:t>
             </w:r>
-            <w:proofErr w:type="spellStart"/>
             <w:r>
               <w:t>sigmaNDepths</w:t>
             </w:r>
-            <w:proofErr w:type="spellEnd"/>
             <w:r>
               <w:t>)</w:t>
             </w:r>
@@ -4237,11 +4023,9 @@
             <w:tcW w:w="3116" w:type="dxa"/>
           </w:tcPr>
           <w:p>
-            <w:proofErr w:type="spellStart"/>
             <w:r>
               <w:t>sigmaN_cap</w:t>
             </w:r>
-            <w:proofErr w:type="spellEnd"/>
           </w:p>
         </w:tc>
         <w:tc>
@@ -4261,19 +4045,15 @@
             <w:r>
               <w:t xml:space="preserve"> for effective normal stress (overrides </w:t>
             </w:r>
-            <w:proofErr w:type="spellStart"/>
             <w:r>
               <w:t>sigmaNVals</w:t>
             </w:r>
-            <w:proofErr w:type="spellEnd"/>
             <w:r>
               <w:t xml:space="preserve">, </w:t>
             </w:r>
-            <w:proofErr w:type="spellStart"/>
             <w:r>
               <w:t>sigmaNDepths</w:t>
             </w:r>
-            <w:proofErr w:type="spellEnd"/>
             <w:r>
               <w:t>)</w:t>
             </w:r>
@@ -4409,14 +4189,12 @@
                 <w:b w:val="0"/>
               </w:rPr>
             </w:pPr>
-            <w:proofErr w:type="spellStart"/>
             <w:r>
               <w:rPr>
                 <w:b w:val="0"/>
               </w:rPr>
               <w:t>timeIntegrator</w:t>
             </w:r>
-            <w:proofErr w:type="spellEnd"/>
           </w:p>
         </w:tc>
         <w:tc>
@@ -4440,13 +4218,8 @@
             <w:pPr>
               <w:cnfStyle w:val="000000100000" w:firstRow="0" w:lastRow="0" w:firstColumn="0" w:lastColumn="0" w:oddVBand="0" w:evenVBand="0" w:oddHBand="1" w:evenHBand="0" w:firstRowFirstColumn="0" w:firstRowLastColumn="0" w:lastRowFirstColumn="0" w:lastRowLastColumn="0"/>
             </w:pPr>
-            <w:proofErr w:type="spellStart"/>
-            <w:r>
-              <w:t>FEuler</w:t>
-            </w:r>
-            <w:proofErr w:type="spellEnd"/>
-            <w:r>
-              <w:t>, RK32, RK43, RK32_WBE, RK43_WBE</w:t>
+            <w:r>
+              <w:t>FEuler, RK32, RK43, RK32_WBE, RK43_WBE</w:t>
             </w:r>
           </w:p>
           <w:p>
@@ -4471,14 +4244,12 @@
                 <w:b w:val="0"/>
               </w:rPr>
             </w:pPr>
-            <w:proofErr w:type="spellStart"/>
             <w:r>
               <w:rPr>
                 <w:b w:val="0"/>
               </w:rPr>
               <w:t>timeControlType</w:t>
             </w:r>
-            <w:proofErr w:type="spellEnd"/>
           </w:p>
         </w:tc>
         <w:tc>
@@ -4578,14 +4349,12 @@
                 <w:b w:val="0"/>
               </w:rPr>
             </w:pPr>
-            <w:proofErr w:type="spellStart"/>
             <w:r>
               <w:rPr>
                 <w:b w:val="0"/>
               </w:rPr>
               <w:t>maxStepCount</w:t>
             </w:r>
-            <w:proofErr w:type="spellEnd"/>
           </w:p>
         </w:tc>
         <w:tc>
@@ -4630,14 +4399,12 @@
                 <w:b w:val="0"/>
               </w:rPr>
             </w:pPr>
-            <w:proofErr w:type="spellStart"/>
             <w:r>
               <w:rPr>
                 <w:b w:val="0"/>
               </w:rPr>
               <w:t>initTime</w:t>
             </w:r>
-            <w:proofErr w:type="spellEnd"/>
           </w:p>
         </w:tc>
         <w:tc>
@@ -4679,14 +4446,12 @@
                 <w:b w:val="0"/>
               </w:rPr>
             </w:pPr>
-            <w:proofErr w:type="spellStart"/>
             <w:r>
               <w:rPr>
                 <w:b w:val="0"/>
               </w:rPr>
               <w:t>maxTime</w:t>
             </w:r>
-            <w:proofErr w:type="spellEnd"/>
           </w:p>
         </w:tc>
         <w:tc>
@@ -4731,14 +4496,12 @@
                 <w:b w:val="0"/>
               </w:rPr>
             </w:pPr>
-            <w:proofErr w:type="spellStart"/>
             <w:r>
               <w:rPr>
                 <w:b w:val="0"/>
               </w:rPr>
               <w:t>initDeltaT</w:t>
             </w:r>
-            <w:proofErr w:type="spellEnd"/>
           </w:p>
         </w:tc>
         <w:tc>
@@ -4780,14 +4543,12 @@
                 <w:b w:val="0"/>
               </w:rPr>
             </w:pPr>
-            <w:proofErr w:type="spellStart"/>
             <w:r>
               <w:rPr>
                 <w:b w:val="0"/>
               </w:rPr>
               <w:t>minDeltaT</w:t>
             </w:r>
-            <w:proofErr w:type="spellEnd"/>
           </w:p>
         </w:tc>
         <w:tc>
@@ -4835,14 +4596,12 @@
                 <w:b w:val="0"/>
               </w:rPr>
             </w:pPr>
-            <w:proofErr w:type="spellStart"/>
             <w:r>
               <w:rPr>
                 <w:b w:val="0"/>
               </w:rPr>
               <w:t>maxDeltaT</w:t>
             </w:r>
-            <w:proofErr w:type="spellEnd"/>
           </w:p>
         </w:tc>
         <w:tc>
@@ -4884,14 +4643,12 @@
                 <w:b w:val="0"/>
               </w:rPr>
             </w:pPr>
-            <w:proofErr w:type="spellStart"/>
             <w:r>
               <w:rPr>
                 <w:b w:val="0"/>
               </w:rPr>
               <w:t>atol</w:t>
             </w:r>
-            <w:proofErr w:type="spellEnd"/>
           </w:p>
         </w:tc>
         <w:tc>
@@ -4934,11 +4691,9 @@
             <w:tcW w:w="3116" w:type="dxa"/>
           </w:tcPr>
           <w:p>
-            <w:proofErr w:type="spellStart"/>
             <w:r>
               <w:t>timeIntInds</w:t>
             </w:r>
-            <w:proofErr w:type="spellEnd"/>
           </w:p>
         </w:tc>
         <w:tc>
@@ -5179,14 +4934,12 @@
                 <w:b w:val="0"/>
               </w:rPr>
             </w:pPr>
-            <w:proofErr w:type="spellStart"/>
             <w:r>
               <w:rPr>
                 <w:b w:val="0"/>
               </w:rPr>
               <w:t>momBal_computeSxz</w:t>
             </w:r>
-            <w:proofErr w:type="spellEnd"/>
           </w:p>
         </w:tc>
         <w:tc>
@@ -5198,15 +4951,7 @@
               <w:cnfStyle w:val="000000100000" w:firstRow="0" w:lastRow="0" w:firstColumn="0" w:lastColumn="0" w:oddVBand="0" w:evenVBand="0" w:oddHBand="1" w:evenHBand="0" w:firstRowFirstColumn="0" w:firstRowLastColumn="0" w:lastRowFirstColumn="0" w:lastRowLastColumn="0"/>
             </w:pPr>
             <w:r>
-              <w:t xml:space="preserve">determines whether or not to compute stress </w:t>
-            </w:r>
-            <w:proofErr w:type="spellStart"/>
-            <w:r>
-              <w:t>sxz</w:t>
-            </w:r>
-            <w:proofErr w:type="spellEnd"/>
-            <w:r>
-              <w:t xml:space="preserve"> </w:t>
+              <w:t xml:space="preserve">determines whether or not to compute stress sxz </w:t>
             </w:r>
           </w:p>
         </w:tc>
@@ -5247,14 +4992,12 @@
                 <w:b w:val="0"/>
               </w:rPr>
             </w:pPr>
-            <w:proofErr w:type="spellStart"/>
             <w:r>
               <w:rPr>
                 <w:b w:val="0"/>
               </w:rPr>
               <w:t>momBal_computeSdev</w:t>
             </w:r>
-            <w:proofErr w:type="spellEnd"/>
           </w:p>
         </w:tc>
         <w:tc>
@@ -5266,15 +5009,7 @@
               <w:cnfStyle w:val="000000000000" w:firstRow="0" w:lastRow="0" w:firstColumn="0" w:lastColumn="0" w:oddVBand="0" w:evenVBand="0" w:oddHBand="0" w:evenHBand="0" w:firstRowFirstColumn="0" w:firstRowLastColumn="0" w:lastRowFirstColumn="0" w:lastRowLastColumn="0"/>
             </w:pPr>
             <w:r>
-              <w:t xml:space="preserve">determines whether or not to compute the deviatoric stress (also involves calculating </w:t>
-            </w:r>
-            <w:proofErr w:type="spellStart"/>
-            <w:r>
-              <w:t>sxz</w:t>
-            </w:r>
-            <w:proofErr w:type="spellEnd"/>
-            <w:r>
-              <w:t>)</w:t>
+              <w:t>determines whether or not to compute the deviatoric stress (also involves calculating sxz)</w:t>
             </w:r>
           </w:p>
         </w:tc>
@@ -5315,26 +5050,17 @@
                 <w:b w:val="0"/>
               </w:rPr>
             </w:pPr>
-            <w:proofErr w:type="spellStart"/>
             <w:r>
               <w:rPr>
                 <w:b w:val="0"/>
               </w:rPr>
               <w:t>momBal_bcR_qd</w:t>
             </w:r>
-            <w:proofErr w:type="spellEnd"/>
-            <w:r>
-              <w:rPr>
-                <w:b w:val="0"/>
-              </w:rPr>
-              <w:t xml:space="preserve">, </w:t>
-            </w:r>
-            <w:proofErr w:type="spellStart"/>
-            <w:r>
-              <w:rPr>
-                <w:b w:val="0"/>
-              </w:rPr>
-              <w:t>momBal_bcT</w:t>
+            <w:r>
+              <w:rPr>
+                <w:b w:val="0"/>
+              </w:rPr>
+              <w:t>, momBal_bcT</w:t>
             </w:r>
             <w:r>
               <w:rPr>
@@ -5342,7 +5068,6 @@
               </w:rPr>
               <w:t>_qd</w:t>
             </w:r>
-            <w:proofErr w:type="spellEnd"/>
             <w:r>
               <w:rPr>
                 <w:b w:val="0"/>
@@ -5356,7 +5081,6 @@
                 <w:b w:val="0"/>
               </w:rPr>
             </w:pPr>
-            <w:proofErr w:type="spellStart"/>
             <w:r>
               <w:rPr>
                 <w:b w:val="0"/>
@@ -5369,7 +5093,6 @@
               </w:rPr>
               <w:t>_qd</w:t>
             </w:r>
-            <w:proofErr w:type="spellEnd"/>
             <w:r>
               <w:rPr>
                 <w:b w:val="0"/>
@@ -5383,7 +5106,6 @@
                 <w:b w:val="0"/>
               </w:rPr>
             </w:pPr>
-            <w:proofErr w:type="spellStart"/>
             <w:r>
               <w:rPr>
                 <w:b w:val="0"/>
@@ -5396,7 +5118,6 @@
               </w:rPr>
               <w:t>_qd</w:t>
             </w:r>
-            <w:proofErr w:type="spellEnd"/>
           </w:p>
         </w:tc>
         <w:tc>
@@ -5420,43 +5141,9 @@
             <w:pPr>
               <w:cnfStyle w:val="000000100000" w:firstRow="0" w:lastRow="0" w:firstColumn="0" w:lastColumn="0" w:oddVBand="0" w:evenVBand="0" w:oddHBand="1" w:evenHBand="0" w:firstRowFirstColumn="0" w:firstRowLastColumn="0" w:lastRowFirstColumn="0" w:lastRowLastColumn="0"/>
             </w:pPr>
-            <w:proofErr w:type="spellStart"/>
-            <w:r>
-              <w:t>symm_fault</w:t>
-            </w:r>
-            <w:proofErr w:type="spellEnd"/>
-            <w:r>
-              <w:t xml:space="preserve">, </w:t>
-            </w:r>
-            <w:proofErr w:type="spellStart"/>
-            <w:r>
-              <w:t>rigid_fault</w:t>
-            </w:r>
-            <w:proofErr w:type="spellEnd"/>
-            <w:r>
-              <w:t xml:space="preserve">, </w:t>
-            </w:r>
-            <w:proofErr w:type="spellStart"/>
-            <w:r>
-              <w:t>remoteLoading</w:t>
-            </w:r>
-            <w:proofErr w:type="spellEnd"/>
-            <w:r>
-              <w:t xml:space="preserve">, </w:t>
-            </w:r>
-            <w:proofErr w:type="spellStart"/>
-            <w:r>
-              <w:t>freeSurface</w:t>
-            </w:r>
-            <w:proofErr w:type="spellEnd"/>
-            <w:r>
-              <w:t xml:space="preserve">, tau, </w:t>
-            </w:r>
-            <w:proofErr w:type="spellStart"/>
-            <w:r>
-              <w:t>outGoingCharacteristics</w:t>
-            </w:r>
-            <w:proofErr w:type="spellEnd"/>
+            <w:r>
+              <w:t>symm_fault, rigid_fault, remoteLoading, freeSurface, tau, outGoingCharacteristics</w:t>
+            </w:r>
           </w:p>
         </w:tc>
       </w:tr>
@@ -5600,15 +5287,7 @@
         <w:t>power-law nonlinear viscoelastic simulations.</w:t>
       </w:r>
       <w:r>
-        <w:t xml:space="preserve"> Some of these parameters are for earthquake cycle simulations, and some are for the </w:t>
-      </w:r>
-      <w:proofErr w:type="gramStart"/>
-      <w:r>
-        <w:t>fixed point</w:t>
-      </w:r>
-      <w:proofErr w:type="gramEnd"/>
-      <w:r>
-        <w:t xml:space="preserve"> iteration algorithm to find steady state initial conditions.</w:t>
+        <w:t xml:space="preserve"> Some of these parameters are for earthquake cycle simulations, and some are for the fixed point iteration algorithm to find steady state initial conditions.</w:t>
       </w:r>
     </w:p>
     <w:p/>
@@ -5709,26 +5388,17 @@
                 <w:b w:val="0"/>
               </w:rPr>
             </w:pPr>
-            <w:proofErr w:type="spellStart"/>
             <w:r>
               <w:rPr>
                 <w:b w:val="0"/>
               </w:rPr>
               <w:t>momBal_bcR_qd</w:t>
             </w:r>
-            <w:proofErr w:type="spellEnd"/>
-            <w:r>
-              <w:rPr>
-                <w:b w:val="0"/>
-              </w:rPr>
-              <w:t xml:space="preserve">, </w:t>
-            </w:r>
-            <w:proofErr w:type="spellStart"/>
-            <w:r>
-              <w:rPr>
-                <w:b w:val="0"/>
-              </w:rPr>
-              <w:t>momBal_bcT</w:t>
+            <w:r>
+              <w:rPr>
+                <w:b w:val="0"/>
+              </w:rPr>
+              <w:t>, momBal_bcT</w:t>
             </w:r>
             <w:r>
               <w:rPr>
@@ -5736,7 +5406,6 @@
               </w:rPr>
               <w:t>_qd</w:t>
             </w:r>
-            <w:proofErr w:type="spellEnd"/>
             <w:r>
               <w:rPr>
                 <w:b w:val="0"/>
@@ -5750,7 +5419,6 @@
                 <w:b w:val="0"/>
               </w:rPr>
             </w:pPr>
-            <w:proofErr w:type="spellStart"/>
             <w:r>
               <w:rPr>
                 <w:b w:val="0"/>
@@ -5763,7 +5431,6 @@
               </w:rPr>
               <w:t>_qd</w:t>
             </w:r>
-            <w:proofErr w:type="spellEnd"/>
             <w:r>
               <w:rPr>
                 <w:b w:val="0"/>
@@ -5777,7 +5444,6 @@
                 <w:b w:val="0"/>
               </w:rPr>
             </w:pPr>
-            <w:proofErr w:type="spellStart"/>
             <w:r>
               <w:rPr>
                 <w:b w:val="0"/>
@@ -5790,7 +5456,6 @@
               </w:rPr>
               <w:t>_qd</w:t>
             </w:r>
-            <w:proofErr w:type="spellEnd"/>
           </w:p>
         </w:tc>
         <w:tc>
@@ -5814,43 +5479,9 @@
             <w:pPr>
               <w:cnfStyle w:val="000000100000" w:firstRow="0" w:lastRow="0" w:firstColumn="0" w:lastColumn="0" w:oddVBand="0" w:evenVBand="0" w:oddHBand="1" w:evenHBand="0" w:firstRowFirstColumn="0" w:firstRowLastColumn="0" w:lastRowFirstColumn="0" w:lastRowLastColumn="0"/>
             </w:pPr>
-            <w:proofErr w:type="spellStart"/>
-            <w:r>
-              <w:t>symm_fault</w:t>
-            </w:r>
-            <w:proofErr w:type="spellEnd"/>
-            <w:r>
-              <w:t xml:space="preserve">, </w:t>
-            </w:r>
-            <w:proofErr w:type="spellStart"/>
-            <w:r>
-              <w:t>rigid_fault</w:t>
-            </w:r>
-            <w:proofErr w:type="spellEnd"/>
-            <w:r>
-              <w:t xml:space="preserve">, </w:t>
-            </w:r>
-            <w:proofErr w:type="spellStart"/>
-            <w:r>
-              <w:t>remoteLoading</w:t>
-            </w:r>
-            <w:proofErr w:type="spellEnd"/>
-            <w:r>
-              <w:t xml:space="preserve">, </w:t>
-            </w:r>
-            <w:proofErr w:type="spellStart"/>
-            <w:r>
-              <w:t>freeSurface</w:t>
-            </w:r>
-            <w:proofErr w:type="spellEnd"/>
-            <w:r>
-              <w:t xml:space="preserve">, tau, </w:t>
-            </w:r>
-            <w:proofErr w:type="spellStart"/>
-            <w:r>
-              <w:t>outGoingCharacteristics</w:t>
-            </w:r>
-            <w:proofErr w:type="spellEnd"/>
+            <w:r>
+              <w:t>symm_fault, rigid_fault, remoteLoading, freeSurface, tau, outGoingCharacteristics</w:t>
+            </w:r>
           </w:p>
         </w:tc>
       </w:tr>
@@ -5866,14 +5497,12 @@
                 <w:b w:val="0"/>
               </w:rPr>
             </w:pPr>
-            <w:proofErr w:type="spellStart"/>
             <w:r>
               <w:rPr>
                 <w:b w:val="0"/>
               </w:rPr>
               <w:t>fss_T</w:t>
             </w:r>
-            <w:proofErr w:type="spellEnd"/>
           </w:p>
         </w:tc>
         <w:tc>
@@ -5918,14 +5547,12 @@
                 <w:b w:val="0"/>
               </w:rPr>
             </w:pPr>
-            <w:proofErr w:type="spellStart"/>
             <w:r>
               <w:rPr>
                 <w:b w:val="0"/>
               </w:rPr>
               <w:t>fss_EffVisc</w:t>
             </w:r>
-            <w:proofErr w:type="spellEnd"/>
           </w:p>
         </w:tc>
         <w:tc>
@@ -5970,14 +5597,12 @@
                 <w:b w:val="0"/>
               </w:rPr>
             </w:pPr>
-            <w:proofErr w:type="spellStart"/>
             <w:r>
               <w:rPr>
                 <w:b w:val="0"/>
               </w:rPr>
               <w:t>ssEffViscScale</w:t>
             </w:r>
-            <w:proofErr w:type="spellEnd"/>
           </w:p>
         </w:tc>
         <w:tc>
@@ -6022,14 +5647,12 @@
                 <w:b w:val="0"/>
               </w:rPr>
             </w:pPr>
-            <w:proofErr w:type="spellStart"/>
             <w:r>
               <w:rPr>
                 <w:b w:val="0"/>
               </w:rPr>
               <w:t>maxEffVisc</w:t>
             </w:r>
-            <w:proofErr w:type="spellEnd"/>
           </w:p>
         </w:tc>
         <w:tc>
@@ -6041,15 +5664,7 @@
               <w:cnfStyle w:val="000000100000" w:firstRow="0" w:lastRow="0" w:firstColumn="0" w:lastColumn="0" w:oddVBand="0" w:evenVBand="0" w:oddHBand="1" w:evenHBand="0" w:firstRowFirstColumn="0" w:firstRowLastColumn="0" w:lastRowFirstColumn="0" w:lastRowLastColumn="0"/>
             </w:pPr>
             <w:r>
-              <w:t>(</w:t>
-            </w:r>
-            <w:proofErr w:type="spellStart"/>
-            <w:r>
-              <w:t>GPa</w:t>
-            </w:r>
-            <w:proofErr w:type="spellEnd"/>
-            <w:r>
-              <w:t xml:space="preserve"> s) ceiling value for effective viscosity</w:t>
+              <w:t>(GPa s) ceiling value for effective viscosity</w:t>
             </w:r>
           </w:p>
         </w:tc>
@@ -6079,14 +5694,12 @@
                 <w:b w:val="0"/>
               </w:rPr>
             </w:pPr>
-            <w:proofErr w:type="spellStart"/>
             <w:r>
               <w:rPr>
                 <w:b w:val="0"/>
               </w:rPr>
               <w:t>gss_t</w:t>
             </w:r>
-            <w:proofErr w:type="spellEnd"/>
           </w:p>
         </w:tc>
         <w:tc>
@@ -6131,14 +5744,12 @@
                 <w:b w:val="0"/>
               </w:rPr>
             </w:pPr>
-            <w:proofErr w:type="spellStart"/>
             <w:r>
               <w:rPr>
                 <w:b w:val="0"/>
               </w:rPr>
               <w:t>maxSSIts_effVisc</w:t>
             </w:r>
-            <w:proofErr w:type="spellEnd"/>
           </w:p>
         </w:tc>
         <w:tc>
@@ -6180,14 +5791,12 @@
                 <w:b w:val="0"/>
               </w:rPr>
             </w:pPr>
-            <w:proofErr w:type="spellStart"/>
             <w:r>
               <w:rPr>
                 <w:b w:val="0"/>
               </w:rPr>
               <w:t>maxSSIts_tau</w:t>
             </w:r>
-            <w:proofErr w:type="spellEnd"/>
           </w:p>
         </w:tc>
         <w:tc>
@@ -6232,7 +5841,6 @@
                 <w:b w:val="0"/>
               </w:rPr>
             </w:pPr>
-            <w:proofErr w:type="spellStart"/>
             <w:r>
               <w:rPr>
                 <w:b w:val="0"/>
@@ -6251,7 +5859,6 @@
               </w:rPr>
               <w:t>teps</w:t>
             </w:r>
-            <w:proofErr w:type="spellEnd"/>
           </w:p>
         </w:tc>
         <w:tc>
@@ -6293,14 +5900,12 @@
                 <w:b w:val="0"/>
               </w:rPr>
             </w:pPr>
-            <w:proofErr w:type="spellStart"/>
             <w:r>
               <w:rPr>
                 <w:b w:val="0"/>
               </w:rPr>
               <w:t>atolSS_effVisc</w:t>
             </w:r>
-            <w:proofErr w:type="spellEnd"/>
           </w:p>
         </w:tc>
         <w:tc>
@@ -7372,11 +6977,9 @@
             <w:tcW w:w="4675" w:type="dxa"/>
           </w:tcPr>
           <w:p>
-            <w:proofErr w:type="spellStart"/>
             <w:r>
               <w:t>momBal_computeSxz</w:t>
             </w:r>
-            <w:proofErr w:type="spellEnd"/>
           </w:p>
         </w:tc>
         <w:tc>
@@ -7396,11 +6999,9 @@
             <w:tcW w:w="4675" w:type="dxa"/>
           </w:tcPr>
           <w:p>
-            <w:proofErr w:type="spellStart"/>
             <w:r>
               <w:t>momBal_computeSdev</w:t>
             </w:r>
-            <w:proofErr w:type="spellEnd"/>
           </w:p>
         </w:tc>
         <w:tc>
@@ -7423,11 +7024,9 @@
             <w:tcW w:w="4675" w:type="dxa"/>
           </w:tcPr>
           <w:p>
-            <w:proofErr w:type="spellStart"/>
             <w:r>
               <w:t>momBal_bcR_qd</w:t>
             </w:r>
-            <w:proofErr w:type="spellEnd"/>
           </w:p>
         </w:tc>
         <w:tc>
@@ -7446,7 +7045,6 @@
             <w:tcW w:w="4675" w:type="dxa"/>
           </w:tcPr>
           <w:p>
-            <w:proofErr w:type="spellStart"/>
             <w:r>
               <w:t>momBal_bc</w:t>
             </w:r>
@@ -7456,7 +7054,6 @@
             <w:r>
               <w:t>_qd</w:t>
             </w:r>
-            <w:proofErr w:type="spellEnd"/>
           </w:p>
         </w:tc>
         <w:tc>
@@ -7475,14 +7072,12 @@
             <w:tcW w:w="4675" w:type="dxa"/>
           </w:tcPr>
           <w:p>
-            <w:proofErr w:type="spellStart"/>
             <w:r>
               <w:t>momBal_bcL</w:t>
             </w:r>
             <w:r>
               <w:t>_qd</w:t>
             </w:r>
-            <w:proofErr w:type="spellEnd"/>
           </w:p>
         </w:tc>
         <w:tc>
@@ -7501,14 +7096,12 @@
             <w:tcW w:w="4675" w:type="dxa"/>
           </w:tcPr>
           <w:p>
-            <w:proofErr w:type="spellStart"/>
             <w:r>
               <w:t>momBal_bcB</w:t>
             </w:r>
             <w:r>
               <w:t>_qd</w:t>
             </w:r>
-            <w:proofErr w:type="spellEnd"/>
           </w:p>
         </w:tc>
         <w:tc>
@@ -7611,11 +7204,9 @@
             <w:tcW w:w="4675" w:type="dxa"/>
           </w:tcPr>
           <w:p>
-            <w:proofErr w:type="spellStart"/>
             <w:r>
               <w:t>hydraulicCoupling</w:t>
             </w:r>
-            <w:proofErr w:type="spellEnd"/>
           </w:p>
         </w:tc>
         <w:tc>
@@ -7635,11 +7226,9 @@
             <w:tcW w:w="4675" w:type="dxa"/>
           </w:tcPr>
           <w:p>
-            <w:proofErr w:type="spellStart"/>
             <w:r>
               <w:t>hydraulicTimeIntType</w:t>
             </w:r>
-            <w:proofErr w:type="spellEnd"/>
           </w:p>
         </w:tc>
         <w:tc>
@@ -7659,11 +7248,9 @@
             <w:tcW w:w="4675" w:type="dxa"/>
           </w:tcPr>
           <w:p>
-            <w:proofErr w:type="spellStart"/>
             <w:r>
               <w:t>linSolver_p</w:t>
             </w:r>
-            <w:proofErr w:type="spellEnd"/>
           </w:p>
         </w:tc>
         <w:tc>
@@ -7689,12 +7276,10 @@
             <w:tcW w:w="4675" w:type="dxa"/>
           </w:tcPr>
           <w:p>
-            <w:proofErr w:type="spellStart"/>
             <w:r>
               <w:lastRenderedPageBreak/>
               <w:t>kspTol_p</w:t>
             </w:r>
-            <w:proofErr w:type="spellEnd"/>
           </w:p>
         </w:tc>
         <w:tc>
@@ -7703,15 +7288,7 @@
           </w:tcPr>
           <w:p>
             <w:r>
-              <w:t xml:space="preserve">any </w:t>
-            </w:r>
-            <w:proofErr w:type="gramStart"/>
-            <w:r>
-              <w:t>floating point</w:t>
-            </w:r>
-            <w:proofErr w:type="gramEnd"/>
-            <w:r>
-              <w:t xml:space="preserve"> value</w:t>
+              <w:t>any floating point value</w:t>
             </w:r>
           </w:p>
         </w:tc>
@@ -7722,19 +7299,15 @@
             <w:tcW w:w="4675" w:type="dxa"/>
           </w:tcPr>
           <w:p>
-            <w:proofErr w:type="spellStart"/>
             <w:r>
               <w:t>n_pVals</w:t>
             </w:r>
-            <w:proofErr w:type="spellEnd"/>
             <w:r>
               <w:t xml:space="preserve">, </w:t>
             </w:r>
-            <w:proofErr w:type="spellStart"/>
             <w:r>
               <w:t>n_pDepths</w:t>
             </w:r>
-            <w:proofErr w:type="spellEnd"/>
           </w:p>
         </w:tc>
         <w:tc>
@@ -7750,19 +7323,15 @@
             <w:tcW w:w="4675" w:type="dxa"/>
           </w:tcPr>
           <w:p>
-            <w:proofErr w:type="spellStart"/>
             <w:r>
               <w:t>beta_pVals</w:t>
             </w:r>
-            <w:proofErr w:type="spellEnd"/>
             <w:r>
               <w:t xml:space="preserve">, </w:t>
             </w:r>
-            <w:proofErr w:type="spellStart"/>
             <w:r>
               <w:t>beta_pDepths</w:t>
             </w:r>
-            <w:proofErr w:type="spellEnd"/>
           </w:p>
         </w:tc>
         <w:tc>
@@ -7783,19 +7352,15 @@
                 <w:tab w:val="left" w:pos="1711"/>
               </w:tabs>
             </w:pPr>
-            <w:proofErr w:type="spellStart"/>
             <w:r>
               <w:t>k_pVals</w:t>
             </w:r>
-            <w:proofErr w:type="spellEnd"/>
             <w:r>
               <w:t xml:space="preserve">, </w:t>
             </w:r>
-            <w:proofErr w:type="spellStart"/>
             <w:r>
               <w:t>k_pDepths</w:t>
             </w:r>
-            <w:proofErr w:type="spellEnd"/>
             <w:r>
               <w:tab/>
             </w:r>
@@ -7814,19 +7379,15 @@
             <w:tcW w:w="4675" w:type="dxa"/>
           </w:tcPr>
           <w:p>
-            <w:proofErr w:type="spellStart"/>
             <w:r>
               <w:t>eta_pVals</w:t>
             </w:r>
-            <w:proofErr w:type="spellEnd"/>
             <w:r>
               <w:t xml:space="preserve">, </w:t>
             </w:r>
-            <w:proofErr w:type="spellStart"/>
             <w:r>
               <w:t>eta_pDepths</w:t>
             </w:r>
-            <w:proofErr w:type="spellEnd"/>
           </w:p>
         </w:tc>
         <w:tc>
@@ -7858,15 +7419,7 @@
           </w:tcPr>
           <w:p>
             <w:r>
-              <w:t xml:space="preserve">any </w:t>
-            </w:r>
-            <w:proofErr w:type="gramStart"/>
-            <w:r>
-              <w:t>floating point</w:t>
-            </w:r>
-            <w:proofErr w:type="gramEnd"/>
-            <w:r>
-              <w:t xml:space="preserve"> value</w:t>
+              <w:t>any floating point value</w:t>
             </w:r>
           </w:p>
         </w:tc>
@@ -7877,19 +7430,15 @@
             <w:tcW w:w="4675" w:type="dxa"/>
           </w:tcPr>
           <w:p>
-            <w:proofErr w:type="spellStart"/>
             <w:r>
               <w:t>rho_fVals</w:t>
             </w:r>
-            <w:proofErr w:type="spellEnd"/>
             <w:r>
               <w:t xml:space="preserve">, </w:t>
             </w:r>
-            <w:proofErr w:type="spellStart"/>
             <w:r>
               <w:t>rho_fDepths</w:t>
             </w:r>
-            <w:proofErr w:type="spellEnd"/>
           </w:p>
         </w:tc>
         <w:tc>
@@ -9394,7 +8943,7 @@
 </file>
 
 <file path=customXml/itemProps1.xml><?xml version="1.0" encoding="utf-8"?>
-<ds:datastoreItem xmlns:ds="http://schemas.openxmlformats.org/officeDocument/2006/customXml" ds:itemID="{FB0A239E-0CB8-9347-9D98-3EB3C34BB938}">
+<ds:datastoreItem xmlns:ds="http://schemas.openxmlformats.org/officeDocument/2006/customXml" ds:itemID="{10AF46DA-EDEF-6A48-ACC7-58C836EBC6AB}">
   <ds:schemaRefs>
     <ds:schemaRef ds:uri="http://schemas.openxmlformats.org/officeDocument/2006/bibliography"/>
   </ds:schemaRefs>

</xml_diff>